<commit_message>
atualização dos casos de usos cadastros e atividades extraescolares
segue a modificação
</commit_message>
<xml_diff>
--- a/requisitos/android/PA_Cadastro_Aluno.docx
+++ b/requisitos/android/PA_Cadastro_Aluno.docx
@@ -212,6 +212,7 @@
           <w:lang w:val="pt-BR"/>
         </w:rPr>
       </w:pPr>
+      <w:bookmarkStart w:id="0" w:name="_GoBack"/>
       <w:r>
         <w:rPr>
           <w:lang w:val="pt-BR"/>
@@ -247,6 +248,12 @@
           <w:lang w:val="pt-BR"/>
         </w:rPr>
         <w:t>o aplicativo</w:t>
+      </w:r>
+      <w:r>
+        <w:rPr>
+          <w:lang w:val="pt-BR"/>
+        </w:rPr>
+        <w:t xml:space="preserve"> na tela principal.</w:t>
       </w:r>
     </w:p>
     <w:p>
@@ -265,19 +272,7 @@
         <w:rPr>
           <w:lang w:val="pt-BR"/>
         </w:rPr>
-        <w:t>Faz</w:t>
-      </w:r>
-      <w:r>
-        <w:rPr>
-          <w:lang w:val="pt-BR"/>
-        </w:rPr>
-        <w:t xml:space="preserve"> Login</w:t>
-      </w:r>
-      <w:r>
-        <w:rPr>
-          <w:lang w:val="pt-BR"/>
-        </w:rPr>
-        <w:t xml:space="preserve"> </w:t>
+        <w:t>Funcionário aperta o botão com o nome funcionário.</w:t>
       </w:r>
     </w:p>
     <w:p>
@@ -296,16 +291,8 @@
         <w:rPr>
           <w:lang w:val="pt-BR"/>
         </w:rPr>
-        <w:t xml:space="preserve">Segue para tela </w:t>
-      </w:r>
-      <w:proofErr w:type="gramStart"/>
-      <w:r>
-        <w:rPr>
-          <w:lang w:val="pt-BR"/>
-        </w:rPr>
-        <w:t>menu</w:t>
-      </w:r>
-      <w:proofErr w:type="gramEnd"/>
+        <w:t>Segue pra tela de Login.</w:t>
+      </w:r>
     </w:p>
     <w:p>
       <w:pPr>
@@ -323,13 +310,31 @@
         <w:rPr>
           <w:lang w:val="pt-BR"/>
         </w:rPr>
-        <w:t>Aperta o botão cadastr</w:t>
-      </w:r>
-      <w:r>
-        <w:rPr>
-          <w:lang w:val="pt-BR"/>
-        </w:rPr>
-        <w:t>ar aluno</w:t>
+        <w:t xml:space="preserve">Funcionário digita </w:t>
+      </w:r>
+      <w:r>
+        <w:rPr>
+          <w:lang w:val="pt-BR"/>
+        </w:rPr>
+        <w:t>Login</w:t>
+      </w:r>
+      <w:r>
+        <w:rPr>
+          <w:lang w:val="pt-BR"/>
+        </w:rPr>
+        <w:t xml:space="preserve"> e senha já cadastrada</w:t>
+      </w:r>
+      <w:r>
+        <w:rPr>
+          <w:lang w:val="pt-BR"/>
+        </w:rPr>
+        <w:t xml:space="preserve"> no sistema</w:t>
+      </w:r>
+      <w:r>
+        <w:rPr>
+          <w:lang w:val="pt-BR"/>
+        </w:rPr>
+        <w:t>.</w:t>
       </w:r>
     </w:p>
     <w:p>
@@ -348,37 +353,7 @@
         <w:rPr>
           <w:lang w:val="pt-BR"/>
         </w:rPr>
-        <w:t xml:space="preserve"> </w:t>
-      </w:r>
-      <w:r>
-        <w:rPr>
-          <w:lang w:val="pt-BR"/>
-        </w:rPr>
-        <w:t>a opção de cadastrar</w:t>
-      </w:r>
-      <w:r>
-        <w:rPr>
-          <w:lang w:val="pt-BR"/>
-        </w:rPr>
-        <w:t xml:space="preserve"> </w:t>
-      </w:r>
-      <w:r>
-        <w:rPr>
-          <w:lang w:val="pt-BR"/>
-        </w:rPr>
-        <w:t>aluno</w:t>
-      </w:r>
-      <w:r>
-        <w:rPr>
-          <w:lang w:val="pt-BR"/>
-        </w:rPr>
-        <w:t>.</w:t>
-      </w:r>
-      <w:r>
-        <w:rPr>
-          <w:lang w:val="pt-BR"/>
-        </w:rPr>
-        <w:t xml:space="preserve"> [FA1]</w:t>
+        <w:t>Funcionário Aperta o botão Logar.</w:t>
       </w:r>
     </w:p>
     <w:p>
@@ -397,25 +372,19 @@
         <w:rPr>
           <w:lang w:val="pt-BR"/>
         </w:rPr>
-        <w:t>O sistema exibe uma</w:t>
-      </w:r>
-      <w:r>
-        <w:rPr>
-          <w:lang w:val="pt-BR"/>
-        </w:rPr>
-        <w:t xml:space="preserve"> nova</w:t>
-      </w:r>
-      <w:r>
-        <w:rPr>
-          <w:lang w:val="pt-BR"/>
-        </w:rPr>
-        <w:t xml:space="preserve"> janela com um formulário a ser preenchido</w:t>
-      </w:r>
-      <w:r>
-        <w:rPr>
-          <w:lang w:val="pt-BR"/>
-        </w:rPr>
-        <w:t xml:space="preserve"> </w:t>
+        <w:t xml:space="preserve">O sistema segue </w:t>
+      </w:r>
+      <w:r>
+        <w:rPr>
+          <w:lang w:val="pt-BR"/>
+        </w:rPr>
+        <w:t>para tela menu</w:t>
+      </w:r>
+      <w:r>
+        <w:rPr>
+          <w:lang w:val="pt-BR"/>
+        </w:rPr>
+        <w:t>.</w:t>
       </w:r>
     </w:p>
     <w:p>
@@ -434,55 +403,39 @@
         <w:rPr>
           <w:lang w:val="pt-BR"/>
         </w:rPr>
-        <w:t xml:space="preserve">O </w:t>
-      </w:r>
-      <w:r>
-        <w:rPr>
-          <w:lang w:val="pt-BR"/>
-        </w:rPr>
-        <w:t>funcionário</w:t>
-      </w:r>
-      <w:r>
-        <w:rPr>
-          <w:lang w:val="pt-BR"/>
-        </w:rPr>
-        <w:t xml:space="preserve"> </w:t>
-      </w:r>
-      <w:r>
-        <w:rPr>
-          <w:lang w:val="pt-BR"/>
-        </w:rPr>
-        <w:t>preenche o formul</w:t>
-      </w:r>
-      <w:r>
-        <w:rPr>
-          <w:lang w:val="pt-BR"/>
-        </w:rPr>
-        <w:t xml:space="preserve">ário com as informações </w:t>
-      </w:r>
-      <w:r>
-        <w:rPr>
-          <w:lang w:val="pt-BR"/>
-        </w:rPr>
-        <w:t>do aluno</w:t>
-      </w:r>
-      <w:r>
-        <w:rPr>
-          <w:lang w:val="pt-BR"/>
-        </w:rPr>
-        <w:t xml:space="preserve"> e</w:t>
-      </w:r>
-      <w:r>
-        <w:rPr>
-          <w:lang w:val="pt-BR"/>
-        </w:rPr>
-        <w:t xml:space="preserve"> clica em cadastrar</w:t>
+        <w:t xml:space="preserve">Funcionário </w:t>
+      </w:r>
+      <w:r>
+        <w:rPr>
+          <w:lang w:val="pt-BR"/>
+        </w:rPr>
+        <w:t>Aperta o botão cadastr</w:t>
+      </w:r>
+      <w:r>
+        <w:rPr>
+          <w:lang w:val="pt-BR"/>
+        </w:rPr>
+        <w:t xml:space="preserve">ar </w:t>
+      </w:r>
+      <w:proofErr w:type="gramStart"/>
+      <w:r>
+        <w:rPr>
+          <w:lang w:val="pt-BR"/>
+        </w:rPr>
+        <w:t>aluno</w:t>
       </w:r>
       <w:r>
         <w:rPr>
           <w:lang w:val="pt-BR"/>
         </w:rPr>
         <w:t>.</w:t>
+      </w:r>
+      <w:proofErr w:type="gramEnd"/>
+      <w:r>
+        <w:rPr>
+          <w:lang w:val="pt-BR"/>
+        </w:rPr>
+        <w:t>[FA1]</w:t>
       </w:r>
     </w:p>
     <w:p>
@@ -501,25 +454,7 @@
         <w:rPr>
           <w:lang w:val="pt-BR"/>
         </w:rPr>
-        <w:t xml:space="preserve">O sistema </w:t>
-      </w:r>
-      <w:r>
-        <w:rPr>
-          <w:lang w:val="pt-BR"/>
-        </w:rPr>
-        <w:t>p</w:t>
-      </w:r>
-      <w:r>
-        <w:rPr>
-          <w:lang w:val="pt-BR"/>
-        </w:rPr>
-        <w:t>ersiste as informações do aluno</w:t>
-      </w:r>
-      <w:r>
-        <w:rPr>
-          <w:lang w:val="pt-BR"/>
-        </w:rPr>
-        <w:t>.</w:t>
+        <w:t>O sistema vai para a tela cadastro de aluno.</w:t>
       </w:r>
     </w:p>
     <w:p>
@@ -538,6 +473,117 @@
         <w:rPr>
           <w:lang w:val="pt-BR"/>
         </w:rPr>
+        <w:t>O funcionário digita as informações do aluno e</w:t>
+      </w:r>
+      <w:r>
+        <w:rPr>
+          <w:lang w:val="pt-BR"/>
+        </w:rPr>
+        <w:t>m formulário a ser preenchido</w:t>
+      </w:r>
+      <w:r>
+        <w:rPr>
+          <w:lang w:val="pt-BR"/>
+        </w:rPr>
+        <w:t xml:space="preserve">. </w:t>
+      </w:r>
+    </w:p>
+    <w:p>
+      <w:pPr>
+        <w:pStyle w:val="Corpodetexto"/>
+        <w:numPr>
+          <w:ilvl w:val="0"/>
+          <w:numId w:val="5"/>
+        </w:numPr>
+        <w:jc w:val="both"/>
+        <w:rPr>
+          <w:lang w:val="pt-BR"/>
+        </w:rPr>
+      </w:pPr>
+      <w:r>
+        <w:rPr>
+          <w:lang w:val="pt-BR"/>
+        </w:rPr>
+        <w:t xml:space="preserve">O </w:t>
+      </w:r>
+      <w:r>
+        <w:rPr>
+          <w:lang w:val="pt-BR"/>
+        </w:rPr>
+        <w:t>funcionário</w:t>
+      </w:r>
+      <w:r>
+        <w:rPr>
+          <w:lang w:val="pt-BR"/>
+        </w:rPr>
+        <w:t xml:space="preserve"> </w:t>
+      </w:r>
+      <w:r>
+        <w:rPr>
+          <w:lang w:val="pt-BR"/>
+        </w:rPr>
+        <w:t>clica em cadastrar</w:t>
+      </w:r>
+      <w:r>
+        <w:rPr>
+          <w:lang w:val="pt-BR"/>
+        </w:rPr>
+        <w:t xml:space="preserve"> aluno</w:t>
+      </w:r>
+      <w:r>
+        <w:rPr>
+          <w:lang w:val="pt-BR"/>
+        </w:rPr>
+        <w:t>.</w:t>
+      </w:r>
+    </w:p>
+    <w:p>
+      <w:pPr>
+        <w:pStyle w:val="Corpodetexto"/>
+        <w:numPr>
+          <w:ilvl w:val="0"/>
+          <w:numId w:val="5"/>
+        </w:numPr>
+        <w:jc w:val="both"/>
+        <w:rPr>
+          <w:lang w:val="pt-BR"/>
+        </w:rPr>
+      </w:pPr>
+      <w:r>
+        <w:rPr>
+          <w:lang w:val="pt-BR"/>
+        </w:rPr>
+        <w:t>O sistema informar uma mensagem aluno cadastrado</w:t>
+      </w:r>
+      <w:r>
+        <w:rPr>
+          <w:lang w:val="pt-BR"/>
+        </w:rPr>
+        <w:t xml:space="preserve"> com sucesso</w:t>
+      </w:r>
+      <w:r>
+        <w:rPr>
+          <w:lang w:val="pt-BR"/>
+        </w:rPr>
+        <w:t>.</w:t>
+      </w:r>
+    </w:p>
+    <w:p>
+      <w:pPr>
+        <w:pStyle w:val="Corpodetexto"/>
+        <w:numPr>
+          <w:ilvl w:val="0"/>
+          <w:numId w:val="5"/>
+        </w:numPr>
+        <w:jc w:val="both"/>
+        <w:rPr>
+          <w:lang w:val="pt-BR"/>
+        </w:rPr>
+      </w:pPr>
+      <w:r>
+        <w:rPr>
+          <w:lang w:val="pt-BR"/>
+        </w:rPr>
         <w:t>O caso de uso é encerrado</w:t>
       </w:r>
       <w:r>
@@ -547,6 +593,7 @@
         <w:t>.</w:t>
       </w:r>
     </w:p>
+    <w:bookmarkEnd w:id="0"/>
     <w:p>
       <w:pPr>
         <w:pStyle w:val="Ttulo1"/>
@@ -606,13 +653,31 @@
         <w:rPr>
           <w:lang w:val="pt-BR"/>
         </w:rPr>
-        <w:t>funcionário pode selecionar um aluno</w:t>
-      </w:r>
-      <w:r>
-        <w:rPr>
-          <w:lang w:val="pt-BR"/>
-        </w:rPr>
-        <w:t xml:space="preserve"> da base para editar, então:</w:t>
+        <w:t xml:space="preserve">funcionário </w:t>
+      </w:r>
+      <w:r>
+        <w:rPr>
+          <w:lang w:val="pt-BR"/>
+        </w:rPr>
+        <w:t>vai cadastrar</w:t>
+      </w:r>
+      <w:r>
+        <w:rPr>
+          <w:lang w:val="pt-BR"/>
+        </w:rPr>
+        <w:t xml:space="preserve"> </w:t>
+      </w:r>
+      <w:r>
+        <w:rPr>
+          <w:lang w:val="pt-BR"/>
+        </w:rPr>
+        <w:t>um aluno</w:t>
+      </w:r>
+      <w:r>
+        <w:rPr>
+          <w:lang w:val="pt-BR"/>
+        </w:rPr>
+        <w:t>, então:</w:t>
       </w:r>
     </w:p>
     <w:p>
@@ -673,7 +738,19 @@
         <w:rPr>
           <w:lang w:val="pt-BR"/>
         </w:rPr>
-        <w:t>a ser editado.</w:t>
+        <w:t xml:space="preserve">a ser </w:t>
+      </w:r>
+      <w:r>
+        <w:rPr>
+          <w:lang w:val="pt-BR"/>
+        </w:rPr>
+        <w:t>cadastrar</w:t>
+      </w:r>
+      <w:r>
+        <w:rPr>
+          <w:lang w:val="pt-BR"/>
+        </w:rPr>
+        <w:t>.</w:t>
       </w:r>
     </w:p>
     <w:p>
@@ -692,25 +769,21 @@
         <w:rPr>
           <w:lang w:val="pt-BR"/>
         </w:rPr>
-        <w:t xml:space="preserve">O </w:t>
-      </w:r>
-      <w:r>
-        <w:rPr>
-          <w:lang w:val="pt-BR"/>
-        </w:rPr>
-        <w:t>funcionário</w:t>
-      </w:r>
-      <w:r>
-        <w:rPr>
-          <w:lang w:val="pt-BR"/>
-        </w:rPr>
-        <w:t xml:space="preserve"> </w:t>
-      </w:r>
-      <w:r>
-        <w:rPr>
-          <w:lang w:val="pt-BR"/>
-        </w:rPr>
-        <w:t>faz as alterações que desejar e clica em cadastrar.</w:t>
+        <w:t>Mais o sistema informa que</w:t>
+      </w:r>
+      <w:proofErr w:type="gramStart"/>
+      <w:r>
+        <w:rPr>
+          <w:lang w:val="pt-BR"/>
+        </w:rPr>
+        <w:t xml:space="preserve">  </w:t>
+      </w:r>
+      <w:proofErr w:type="gramEnd"/>
+      <w:r>
+        <w:rPr>
+          <w:lang w:val="pt-BR"/>
+        </w:rPr>
+        <w:t>a matricula do aluno já existe</w:t>
       </w:r>
     </w:p>
     <w:p>
@@ -735,7 +808,56 @@
         <w:rPr>
           <w:lang w:val="pt-BR"/>
         </w:rPr>
-        <w:t>caso de uso volta para o passo 5</w:t>
+        <w:t>funcionário</w:t>
+      </w:r>
+      <w:r>
+        <w:rPr>
+          <w:lang w:val="pt-BR"/>
+        </w:rPr>
+        <w:t xml:space="preserve"> </w:t>
+      </w:r>
+      <w:r>
+        <w:rPr>
+          <w:lang w:val="pt-BR"/>
+        </w:rPr>
+        <w:t xml:space="preserve">faz as </w:t>
+      </w:r>
+      <w:r>
+        <w:rPr>
+          <w:lang w:val="pt-BR"/>
+        </w:rPr>
+        <w:t xml:space="preserve">correções </w:t>
+      </w:r>
+      <w:r>
+        <w:rPr>
+          <w:lang w:val="pt-BR"/>
+        </w:rPr>
+        <w:t>que desejar e clica em cadastrar.</w:t>
+      </w:r>
+    </w:p>
+    <w:p>
+      <w:pPr>
+        <w:pStyle w:val="Corpodetexto"/>
+        <w:numPr>
+          <w:ilvl w:val="0"/>
+          <w:numId w:val="8"/>
+        </w:numPr>
+        <w:jc w:val="both"/>
+        <w:rPr>
+          <w:lang w:val="pt-BR"/>
+        </w:rPr>
+      </w:pPr>
+      <w:r>
+        <w:rPr>
+          <w:lang w:val="pt-BR"/>
+        </w:rPr>
+        <w:t xml:space="preserve">O </w:t>
+      </w:r>
+      <w:r>
+        <w:rPr>
+          <w:lang w:val="pt-BR"/>
+        </w:rPr>
+        <w:t>caso de uso volta para o passo 11</w:t>
       </w:r>
       <w:r>
         <w:rPr>
@@ -860,6 +982,7 @@
         <w:rPr>
           <w:lang w:val="pt-BR"/>
         </w:rPr>
+        <w:lastRenderedPageBreak/>
         <w:t xml:space="preserve">Todos os passos do </w:t>
       </w:r>
       <w:r>
@@ -983,7 +1106,6 @@
         <w:rPr>
           <w:lang w:val="pt-BR"/>
         </w:rPr>
-        <w:lastRenderedPageBreak/>
         <w:t>Requisitos Adicionais</w:t>
       </w:r>
     </w:p>
@@ -1084,9 +1206,7 @@
           <w:lang w:val="pt-BR"/>
         </w:rPr>
       </w:pPr>
-      <w:bookmarkStart w:id="0" w:name="_GoBack"/>
-    </w:p>
-    <w:bookmarkEnd w:id="0"/>
+    </w:p>
     <w:p>
       <w:pPr>
         <w:rPr>
@@ -1532,7 +1652,7 @@
               <w:noProof/>
               <w:sz w:val="20"/>
             </w:rPr>
-            <w:t>2</w:t>
+            <w:t>1</w:t>
           </w:r>
           <w:r>
             <w:rPr>
@@ -3673,7 +3793,7 @@
     </a:clrScheme>
     <a:fontScheme name="Office">
       <a:majorFont>
-        <a:latin typeface="Calibri Light" panose="020F0302020204030204"/>
+        <a:latin typeface="Calibri Light"/>
         <a:ea typeface=""/>
         <a:cs typeface=""/>
         <a:font script="Jpan" typeface="ＭＳ ゴシック"/>
@@ -3708,7 +3828,7 @@
         <a:font script="Geor" typeface="Sylfaen"/>
       </a:majorFont>
       <a:minorFont>
-        <a:latin typeface="Calibri" panose="020F0502020204030204"/>
+        <a:latin typeface="Calibri"/>
         <a:ea typeface=""/>
         <a:cs typeface=""/>
         <a:font script="Jpan" typeface="ＭＳ 明朝"/>

</xml_diff>